<commit_message>
Updating font styles in SOLID Principle docx
</commit_message>
<xml_diff>
--- a/SOLID Principles/SOLID Principles.docx
+++ b/SOLID Principles/SOLID Principles.docx
@@ -249,14 +249,12 @@
       <w:r>
         <w:t xml:space="preserve"> </w:t>
       </w:r>
-      <w:proofErr w:type="spellStart"/>
-      <w:r>
-        <w:rPr>
-          <w:rFonts w:ascii="Nirmala UI" w:hAnsi="Nirmala UI" w:cs="Nirmala UI"/>
-        </w:rPr>
-        <w:t>রিইউজেবল</w:t>
-      </w:r>
-      <w:proofErr w:type="spellEnd"/>
+      <w:r>
+        <w:rPr>
+          <w:rFonts w:ascii="Nirmala UI" w:hAnsi="Nirmala UI" w:cs="Nirmala UI"/>
+        </w:rPr>
+        <w:t>REUSABLE</w:t>
+      </w:r>
       <w:r>
         <w:t xml:space="preserve"> </w:t>
       </w:r>
@@ -326,14 +324,12 @@
       <w:r>
         <w:t xml:space="preserve"> </w:t>
       </w:r>
-      <w:proofErr w:type="spellStart"/>
-      <w:r>
-        <w:rPr>
-          <w:rFonts w:ascii="Nirmala UI" w:hAnsi="Nirmala UI" w:cs="Nirmala UI"/>
-        </w:rPr>
-        <w:t>বাগ</w:t>
-      </w:r>
-      <w:proofErr w:type="spellEnd"/>
+      <w:r>
+        <w:rPr>
+          <w:rFonts w:ascii="Nirmala UI" w:hAnsi="Nirmala UI" w:cs="Nirmala UI"/>
+        </w:rPr>
+        <w:t>ERRORS</w:t>
+      </w:r>
       <w:r>
         <w:t xml:space="preserve"> </w:t>
       </w:r>
@@ -554,7 +550,7 @@
     <w:p>
       <w:r>
         <w:pict w14:anchorId="1C5D49CA">
-          <v:rect id="_x0000_i1061" style="width:0;height:1.5pt" o:hralign="center" o:hrstd="t" o:hr="t" fillcolor="#a0a0a0" stroked="f"/>
+          <v:rect id="_x0000_i1025" style="width:0;height:1.5pt" o:hralign="center" o:hrstd="t" o:hr="t" fillcolor="#a0a0a0" stroked="f"/>
         </w:pict>
       </w:r>
     </w:p>
@@ -569,6 +565,7 @@
         <w:rPr>
           <w:b/>
           <w:bCs/>
+          <w:highlight w:val="green"/>
         </w:rPr>
         <w:t>1. Single Responsibility Principle (SRP)</w:t>
       </w:r>
@@ -580,6 +577,7 @@
           <w:rFonts w:ascii="Nirmala UI" w:hAnsi="Nirmala UI" w:cs="Nirmala UI"/>
           <w:b/>
           <w:bCs/>
+          <w:highlight w:val="red"/>
         </w:rPr>
         <w:t>একটি</w:t>
       </w:r>
@@ -588,15 +586,17 @@
         <w:rPr>
           <w:b/>
           <w:bCs/>
-        </w:rPr>
-        <w:t xml:space="preserve"> </w:t>
-      </w:r>
-      <w:proofErr w:type="spellStart"/>
-      <w:r>
-        <w:rPr>
-          <w:rFonts w:ascii="Nirmala UI" w:hAnsi="Nirmala UI" w:cs="Nirmala UI"/>
-          <w:b/>
-          <w:bCs/>
+          <w:highlight w:val="red"/>
+        </w:rPr>
+        <w:t xml:space="preserve"> </w:t>
+      </w:r>
+      <w:proofErr w:type="spellStart"/>
+      <w:r>
+        <w:rPr>
+          <w:rFonts w:ascii="Nirmala UI" w:hAnsi="Nirmala UI" w:cs="Nirmala UI"/>
+          <w:b/>
+          <w:bCs/>
+          <w:highlight w:val="red"/>
         </w:rPr>
         <w:t>ক্লাসের</w:t>
       </w:r>
@@ -605,15 +605,17 @@
         <w:rPr>
           <w:b/>
           <w:bCs/>
-        </w:rPr>
-        <w:t xml:space="preserve"> </w:t>
-      </w:r>
-      <w:proofErr w:type="spellStart"/>
-      <w:r>
-        <w:rPr>
-          <w:rFonts w:ascii="Nirmala UI" w:hAnsi="Nirmala UI" w:cs="Nirmala UI"/>
-          <w:b/>
-          <w:bCs/>
+          <w:highlight w:val="red"/>
+        </w:rPr>
+        <w:t xml:space="preserve"> </w:t>
+      </w:r>
+      <w:proofErr w:type="spellStart"/>
+      <w:r>
+        <w:rPr>
+          <w:rFonts w:ascii="Nirmala UI" w:hAnsi="Nirmala UI" w:cs="Nirmala UI"/>
+          <w:b/>
+          <w:bCs/>
+          <w:highlight w:val="red"/>
         </w:rPr>
         <w:t>মাত্র</w:t>
       </w:r>
@@ -622,15 +624,17 @@
         <w:rPr>
           <w:b/>
           <w:bCs/>
-        </w:rPr>
-        <w:t xml:space="preserve"> </w:t>
-      </w:r>
-      <w:proofErr w:type="spellStart"/>
-      <w:r>
-        <w:rPr>
-          <w:rFonts w:ascii="Nirmala UI" w:hAnsi="Nirmala UI" w:cs="Nirmala UI"/>
-          <w:b/>
-          <w:bCs/>
+          <w:highlight w:val="red"/>
+        </w:rPr>
+        <w:t xml:space="preserve"> </w:t>
+      </w:r>
+      <w:proofErr w:type="spellStart"/>
+      <w:r>
+        <w:rPr>
+          <w:rFonts w:ascii="Nirmala UI" w:hAnsi="Nirmala UI" w:cs="Nirmala UI"/>
+          <w:b/>
+          <w:bCs/>
+          <w:highlight w:val="red"/>
         </w:rPr>
         <w:t>একটিই</w:t>
       </w:r>
@@ -639,15 +643,17 @@
         <w:rPr>
           <w:b/>
           <w:bCs/>
-        </w:rPr>
-        <w:t xml:space="preserve"> </w:t>
-      </w:r>
-      <w:proofErr w:type="spellStart"/>
-      <w:r>
-        <w:rPr>
-          <w:rFonts w:ascii="Nirmala UI" w:hAnsi="Nirmala UI" w:cs="Nirmala UI"/>
-          <w:b/>
-          <w:bCs/>
+          <w:highlight w:val="red"/>
+        </w:rPr>
+        <w:t xml:space="preserve"> </w:t>
+      </w:r>
+      <w:proofErr w:type="spellStart"/>
+      <w:r>
+        <w:rPr>
+          <w:rFonts w:ascii="Nirmala UI" w:hAnsi="Nirmala UI" w:cs="Nirmala UI"/>
+          <w:b/>
+          <w:bCs/>
+          <w:highlight w:val="red"/>
         </w:rPr>
         <w:t>কাজ</w:t>
       </w:r>
@@ -656,15 +662,17 @@
         <w:rPr>
           <w:b/>
           <w:bCs/>
-        </w:rPr>
-        <w:t xml:space="preserve"> </w:t>
-      </w:r>
-      <w:proofErr w:type="spellStart"/>
-      <w:r>
-        <w:rPr>
-          <w:rFonts w:ascii="Nirmala UI" w:hAnsi="Nirmala UI" w:cs="Nirmala UI"/>
-          <w:b/>
-          <w:bCs/>
+          <w:highlight w:val="red"/>
+        </w:rPr>
+        <w:t xml:space="preserve"> </w:t>
+      </w:r>
+      <w:proofErr w:type="spellStart"/>
+      <w:r>
+        <w:rPr>
+          <w:rFonts w:ascii="Nirmala UI" w:hAnsi="Nirmala UI" w:cs="Nirmala UI"/>
+          <w:b/>
+          <w:bCs/>
+          <w:highlight w:val="red"/>
         </w:rPr>
         <w:t>থাকা</w:t>
       </w:r>
@@ -673,15 +681,17 @@
         <w:rPr>
           <w:b/>
           <w:bCs/>
-        </w:rPr>
-        <w:t xml:space="preserve"> </w:t>
-      </w:r>
-      <w:proofErr w:type="spellStart"/>
-      <w:r>
-        <w:rPr>
-          <w:rFonts w:ascii="Nirmala UI" w:hAnsi="Nirmala UI" w:cs="Nirmala UI"/>
-          <w:b/>
-          <w:bCs/>
+          <w:highlight w:val="red"/>
+        </w:rPr>
+        <w:t xml:space="preserve"> </w:t>
+      </w:r>
+      <w:proofErr w:type="spellStart"/>
+      <w:r>
+        <w:rPr>
+          <w:rFonts w:ascii="Nirmala UI" w:hAnsi="Nirmala UI" w:cs="Nirmala UI"/>
+          <w:b/>
+          <w:bCs/>
+          <w:highlight w:val="red"/>
         </w:rPr>
         <w:t>উচিত</w:t>
       </w:r>
@@ -691,6 +701,7 @@
           <w:rFonts w:ascii="Nirmala UI" w:hAnsi="Nirmala UI" w:cs="Nirmala UI"/>
           <w:b/>
           <w:bCs/>
+          <w:highlight w:val="red"/>
         </w:rPr>
         <w:t>।</w:t>
       </w:r>
@@ -1615,7 +1626,7 @@
     <w:p>
       <w:r>
         <w:pict w14:anchorId="41E49815">
-          <v:rect id="_x0000_i1062" style="width:0;height:1.5pt" o:hralign="center" o:hrstd="t" o:hr="t" fillcolor="#a0a0a0" stroked="f"/>
+          <v:rect id="_x0000_i1026" style="width:0;height:1.5pt" o:hralign="center" o:hrstd="t" o:hr="t" fillcolor="#a0a0a0" stroked="f"/>
         </w:pict>
       </w:r>
     </w:p>
@@ -2706,7 +2717,7 @@
     <w:p>
       <w:r>
         <w:pict w14:anchorId="79AB4554">
-          <v:rect id="_x0000_i1063" style="width:0;height:1.5pt" o:hralign="center" o:hrstd="t" o:hr="t" fillcolor="#a0a0a0" stroked="f"/>
+          <v:rect id="_x0000_i1027" style="width:0;height:1.5pt" o:hralign="center" o:hrstd="t" o:hr="t" fillcolor="#a0a0a0" stroked="f"/>
         </w:pict>
       </w:r>
     </w:p>
@@ -3770,7 +3781,7 @@
     <w:p>
       <w:r>
         <w:pict w14:anchorId="3A8F9057">
-          <v:rect id="_x0000_i1064" style="width:0;height:1.5pt" o:hralign="center" o:hrstd="t" o:hr="t" fillcolor="#a0a0a0" stroked="f"/>
+          <v:rect id="_x0000_i1028" style="width:0;height:1.5pt" o:hralign="center" o:hrstd="t" o:hr="t" fillcolor="#a0a0a0" stroked="f"/>
         </w:pict>
       </w:r>
     </w:p>
@@ -4827,7 +4838,7 @@
     <w:p>
       <w:r>
         <w:pict w14:anchorId="30A137F1">
-          <v:rect id="_x0000_i1065" style="width:0;height:1.5pt" o:hralign="center" o:hrstd="t" o:hr="t" fillcolor="#a0a0a0" stroked="f"/>
+          <v:rect id="_x0000_i1029" style="width:0;height:1.5pt" o:hralign="center" o:hrstd="t" o:hr="t" fillcolor="#a0a0a0" stroked="f"/>
         </w:pict>
       </w:r>
     </w:p>
@@ -6010,7 +6021,7 @@
     <w:p>
       <w:r>
         <w:pict w14:anchorId="33EBE654">
-          <v:rect id="_x0000_i1066" style="width:0;height:1.5pt" o:hralign="center" o:hrstd="t" o:hr="t" fillcolor="#a0a0a0" stroked="f"/>
+          <v:rect id="_x0000_i1030" style="width:0;height:1.5pt" o:hralign="center" o:hrstd="t" o:hr="t" fillcolor="#a0a0a0" stroked="f"/>
         </w:pict>
       </w:r>
     </w:p>
@@ -7380,6 +7391,7 @@
   <w:style w:type="character" w:default="1" w:styleId="DefaultParagraphFont">
     <w:name w:val="Default Paragraph Font"/>
     <w:uiPriority w:val="1"/>
+    <w:semiHidden/>
     <w:unhideWhenUsed/>
   </w:style>
   <w:style w:type="table" w:default="1" w:styleId="TableNormal">

</xml_diff>